<commit_message>
fix admin recipe list
</commit_message>
<xml_diff>
--- a/Documentation/6-ThietKeKienTruc.docx
+++ b/Documentation/6-ThietKeKienTruc.docx
@@ -1296,6 +1296,7 @@
       <w:r>
         <w:rPr>
           <w:rFonts w:ascii="Times New Roman" w:hAnsi="Times New Roman"/>
+          <w:noProof/>
           <w:lang w:val="en-US"/>
         </w:rPr>
         <w:lastRenderedPageBreak/>
@@ -1384,19 +1385,7 @@
         <w:rPr>
           <w:lang w:val="en-US"/>
         </w:rPr>
-        <w:t xml:space="preserve">Đồ án của nhóm sử dụng mô hình MVC </w:t>
-      </w:r>
-      <w:r>
-        <w:rPr>
-          <w:lang w:val="en-US"/>
-        </w:rPr>
-        <w:t>(Model-View-Controller)</w:t>
-      </w:r>
-      <w:r>
-        <w:rPr>
-          <w:lang w:val="en-US"/>
-        </w:rPr>
-        <w:t xml:space="preserve"> với các luồng chính như sau:</w:t>
+        <w:t>Đồ án của nhóm sử dụng mô hình MVC (Model-View-Controller) với các luồng chính như sau:</w:t>
       </w:r>
     </w:p>
     <w:p>
@@ -1426,13 +1415,7 @@
         <w:rPr>
           <w:lang w:val="en-US"/>
         </w:rPr>
-        <w:t xml:space="preserve"> l</w:t>
-      </w:r>
-      <w:r>
-        <w:rPr>
-          <w:lang w:val="en-US"/>
-        </w:rPr>
-        <w:t>à phần giao diện người dùng (UI) của ứng dụng. View là nơi hiển thị các thông tin và kết quả từ Model.</w:t>
+        <w:t xml:space="preserve"> là phần giao diện người dùng (UI) của ứng dụng. View là nơi hiển thị các thông tin và kết quả từ Model.</w:t>
       </w:r>
     </w:p>
     <w:p>
@@ -1593,13 +1576,7 @@
           <w:lang w:val="en-US"/>
         </w:rPr>
         <w:tab/>
-        <w:t xml:space="preserve">- Sau đó Controller gửi yêu cầu đến Model để thực hiện các thao tác truy vấn, cập nhật, xoá dữ liệu trong Database. </w:t>
-      </w:r>
-      <w:r>
-        <w:rPr>
-          <w:lang w:val="en-US"/>
-        </w:rPr>
-        <w:t>Controller đóng vai trò trung gian giữa View và Model trong việc truy xuất dữ liệu và xử lý các nghiệp vụ liên quan đến dữ liệu.</w:t>
+        <w:t>- Sau đó Controller gửi yêu cầu đến Model để thực hiện các thao tác truy vấn, cập nhật, xoá dữ liệu trong Database. Controller đóng vai trò trung gian giữa View và Model trong việc truy xuất dữ liệu và xử lý các nghiệp vụ liên quan đến dữ liệu.</w:t>
       </w:r>
     </w:p>
     <w:p>
@@ -1637,13 +1614,7 @@
         <w:rPr>
           <w:lang w:val="en-US"/>
         </w:rPr>
-        <w:t xml:space="preserve">sẽ xử lý yêu cầu từ controller áp dụng lên database và trả về kết quả cho Controller. </w:t>
-      </w:r>
-      <w:r>
-        <w:rPr>
-          <w:lang w:val="en-US"/>
-        </w:rPr>
-        <w:t>Controller sau đó sẽ tiếp tục xử lý kết quả trả về và gửi lại thông tin cho View để hiển thị cho người dùng.</w:t>
+        <w:t>sẽ xử lý yêu cầu từ controller áp dụng lên database và trả về kết quả cho Controller. Controller sau đó sẽ tiếp tục xử lý kết quả trả về và gửi lại thông tin cho View để hiển thị cho người dùng.</w:t>
       </w:r>
     </w:p>
     <w:p>
@@ -2759,12 +2730,17 @@
           <w:p>
             <w:pPr>
               <w:spacing w:before="120" w:after="120" w:line="360" w:lineRule="auto"/>
-              <w:rPr>
-                <w:lang w:val="en-US"/>
-              </w:rPr>
-            </w:pPr>
-            <w:r>
-              <w:rPr>
+              <w:jc w:val="center"/>
+              <w:rPr>
+                <w:b/>
+                <w:bCs/>
+                <w:lang w:val="en-US"/>
+              </w:rPr>
+            </w:pPr>
+            <w:r>
+              <w:rPr>
+                <w:b/>
+                <w:bCs/>
                 <w:lang w:val="en-US"/>
               </w:rPr>
               <w:t>View Recipes</w:t>
@@ -3148,9 +3124,6 @@
     <w:p>
       <w:pPr>
         <w:spacing w:before="120" w:after="120" w:line="360" w:lineRule="auto"/>
-        <w:rPr>
-          <w:lang w:val="en-US"/>
-        </w:rPr>
       </w:pPr>
       <w:r>
         <w:rPr>
@@ -3158,13 +3131,156 @@
         </w:rPr>
         <w:t>2.2 Lớp Controller</w:t>
       </w:r>
-    </w:p>
+      <w:r>
+        <w:t xml:space="preserve"> (Routes)</w:t>
+      </w:r>
+    </w:p>
+    <w:tbl>
+      <w:tblPr>
+        <w:tblStyle w:val="TableGrid"/>
+        <w:tblW w:w="0" w:type="auto"/>
+        <w:tblLook w:val="04A0" w:firstRow="1" w:lastRow="0" w:firstColumn="1" w:lastColumn="0" w:noHBand="0" w:noVBand="1"/>
+      </w:tblPr>
+      <w:tblGrid>
+        <w:gridCol w:w="4621"/>
+        <w:gridCol w:w="4622"/>
+      </w:tblGrid>
+      <w:tr>
+        <w:tc>
+          <w:tcPr>
+            <w:tcW w:w="4621" w:type="dxa"/>
+          </w:tcPr>
+          <w:p>
+            <w:pPr>
+              <w:spacing w:before="120" w:after="120" w:line="360" w:lineRule="auto"/>
+            </w:pPr>
+          </w:p>
+        </w:tc>
+        <w:tc>
+          <w:tcPr>
+            <w:tcW w:w="4622" w:type="dxa"/>
+          </w:tcPr>
+          <w:p>
+            <w:pPr>
+              <w:spacing w:before="120" w:after="120" w:line="360" w:lineRule="auto"/>
+            </w:pPr>
+          </w:p>
+        </w:tc>
+      </w:tr>
+      <w:tr>
+        <w:tc>
+          <w:tcPr>
+            <w:tcW w:w="4621" w:type="dxa"/>
+          </w:tcPr>
+          <w:p>
+            <w:pPr>
+              <w:spacing w:before="120" w:after="120" w:line="360" w:lineRule="auto"/>
+            </w:pPr>
+          </w:p>
+        </w:tc>
+        <w:tc>
+          <w:tcPr>
+            <w:tcW w:w="4622" w:type="dxa"/>
+          </w:tcPr>
+          <w:p>
+            <w:pPr>
+              <w:spacing w:before="120" w:after="120" w:line="360" w:lineRule="auto"/>
+            </w:pPr>
+          </w:p>
+        </w:tc>
+      </w:tr>
+      <w:tr>
+        <w:tc>
+          <w:tcPr>
+            <w:tcW w:w="4621" w:type="dxa"/>
+          </w:tcPr>
+          <w:p>
+            <w:pPr>
+              <w:spacing w:before="120" w:after="120" w:line="360" w:lineRule="auto"/>
+            </w:pPr>
+          </w:p>
+        </w:tc>
+        <w:tc>
+          <w:tcPr>
+            <w:tcW w:w="4622" w:type="dxa"/>
+          </w:tcPr>
+          <w:p>
+            <w:pPr>
+              <w:spacing w:before="120" w:after="120" w:line="360" w:lineRule="auto"/>
+            </w:pPr>
+          </w:p>
+        </w:tc>
+      </w:tr>
+      <w:tr>
+        <w:tc>
+          <w:tcPr>
+            <w:tcW w:w="4621" w:type="dxa"/>
+          </w:tcPr>
+          <w:p>
+            <w:pPr>
+              <w:spacing w:before="120" w:after="120" w:line="360" w:lineRule="auto"/>
+            </w:pPr>
+          </w:p>
+        </w:tc>
+        <w:tc>
+          <w:tcPr>
+            <w:tcW w:w="4622" w:type="dxa"/>
+          </w:tcPr>
+          <w:p>
+            <w:pPr>
+              <w:spacing w:before="120" w:after="120" w:line="360" w:lineRule="auto"/>
+            </w:pPr>
+          </w:p>
+        </w:tc>
+      </w:tr>
+      <w:tr>
+        <w:tc>
+          <w:tcPr>
+            <w:tcW w:w="4621" w:type="dxa"/>
+          </w:tcPr>
+          <w:p>
+            <w:pPr>
+              <w:spacing w:before="120" w:after="120" w:line="360" w:lineRule="auto"/>
+            </w:pPr>
+          </w:p>
+        </w:tc>
+        <w:tc>
+          <w:tcPr>
+            <w:tcW w:w="4622" w:type="dxa"/>
+          </w:tcPr>
+          <w:p>
+            <w:pPr>
+              <w:spacing w:before="120" w:after="120" w:line="360" w:lineRule="auto"/>
+            </w:pPr>
+          </w:p>
+        </w:tc>
+      </w:tr>
+      <w:tr>
+        <w:tc>
+          <w:tcPr>
+            <w:tcW w:w="4621" w:type="dxa"/>
+          </w:tcPr>
+          <w:p>
+            <w:pPr>
+              <w:spacing w:before="120" w:after="120" w:line="360" w:lineRule="auto"/>
+            </w:pPr>
+          </w:p>
+        </w:tc>
+        <w:tc>
+          <w:tcPr>
+            <w:tcW w:w="4622" w:type="dxa"/>
+          </w:tcPr>
+          <w:p>
+            <w:pPr>
+              <w:spacing w:before="120" w:after="120" w:line="360" w:lineRule="auto"/>
+            </w:pPr>
+          </w:p>
+        </w:tc>
+      </w:tr>
+    </w:tbl>
     <w:p>
       <w:pPr>
         <w:spacing w:before="120" w:after="120" w:line="360" w:lineRule="auto"/>
-        <w:rPr>
-          <w:lang w:val="en-US"/>
-        </w:rPr>
       </w:pPr>
     </w:p>
     <w:p>
@@ -5076,6 +5192,9 @@
     <w:lsdException w:name="Table Subtle 1" w:semiHidden="1" w:unhideWhenUsed="1"/>
     <w:lsdException w:name="Table Subtle 2" w:semiHidden="1" w:unhideWhenUsed="1"/>
     <w:lsdException w:name="Table Web 1" w:semiHidden="1" w:unhideWhenUsed="1"/>
+    <w:lsdException w:name="Table Web 2" w:semiHidden="1" w:unhideWhenUsed="1"/>
+    <w:lsdException w:name="Table Web 3" w:semiHidden="1" w:unhideWhenUsed="1"/>
+    <w:lsdException w:name="Table Theme" w:semiHidden="1" w:unhideWhenUsed="1"/>
     <w:lsdException w:name="Placeholder Text" w:semiHidden="1" w:uiPriority="99"/>
     <w:lsdException w:name="No Spacing" w:uiPriority="1" w:qFormat="1"/>
     <w:lsdException w:name="Light Shading" w:uiPriority="60"/>

</xml_diff>

<commit_message>
add model and  controller
</commit_message>
<xml_diff>
--- a/Documentation/6-ThietKeKienTruc.docx
+++ b/Documentation/6-ThietKeKienTruc.docx
@@ -3142,138 +3142,247 @@
         <w:tblLook w:val="04A0" w:firstRow="1" w:lastRow="0" w:firstColumn="1" w:lastColumn="0" w:noHBand="0" w:noVBand="1"/>
       </w:tblPr>
       <w:tblGrid>
-        <w:gridCol w:w="4621"/>
-        <w:gridCol w:w="4622"/>
+        <w:gridCol w:w="4428"/>
+        <w:gridCol w:w="4815"/>
       </w:tblGrid>
       <w:tr>
         <w:tc>
           <w:tcPr>
-            <w:tcW w:w="4621" w:type="dxa"/>
-          </w:tcPr>
-          <w:p>
-            <w:pPr>
-              <w:spacing w:before="120" w:after="120" w:line="360" w:lineRule="auto"/>
-            </w:pPr>
-          </w:p>
-        </w:tc>
-        <w:tc>
-          <w:tcPr>
-            <w:tcW w:w="4622" w:type="dxa"/>
-          </w:tcPr>
-          <w:p>
-            <w:pPr>
-              <w:spacing w:before="120" w:after="120" w:line="360" w:lineRule="auto"/>
-            </w:pPr>
+            <w:tcW w:w="4428" w:type="dxa"/>
+          </w:tcPr>
+          <w:p>
+            <w:pPr>
+              <w:spacing w:before="120" w:after="120" w:line="360" w:lineRule="auto"/>
+            </w:pPr>
+            <w:r>
+              <w:t>Lớp đối tượng</w:t>
+            </w:r>
+          </w:p>
+        </w:tc>
+        <w:tc>
+          <w:tcPr>
+            <w:tcW w:w="4815" w:type="dxa"/>
+          </w:tcPr>
+          <w:p>
+            <w:pPr>
+              <w:spacing w:before="120" w:after="120" w:line="360" w:lineRule="auto"/>
+            </w:pPr>
+            <w:r>
+              <w:t>Diễn giải</w:t>
+            </w:r>
           </w:p>
         </w:tc>
       </w:tr>
       <w:tr>
         <w:tc>
           <w:tcPr>
-            <w:tcW w:w="4621" w:type="dxa"/>
-          </w:tcPr>
-          <w:p>
-            <w:pPr>
-              <w:spacing w:before="120" w:after="120" w:line="360" w:lineRule="auto"/>
-            </w:pPr>
-          </w:p>
-        </w:tc>
-        <w:tc>
-          <w:tcPr>
-            <w:tcW w:w="4622" w:type="dxa"/>
-          </w:tcPr>
-          <w:p>
-            <w:pPr>
-              <w:spacing w:before="120" w:after="120" w:line="360" w:lineRule="auto"/>
-            </w:pPr>
+            <w:tcW w:w="4428" w:type="dxa"/>
+          </w:tcPr>
+          <w:p>
+            <w:pPr>
+              <w:spacing w:before="120" w:after="120" w:line="360" w:lineRule="auto"/>
+            </w:pPr>
+            <w:r>
+              <w:t>adminRoute</w:t>
+            </w:r>
+          </w:p>
+        </w:tc>
+        <w:tc>
+          <w:tcPr>
+            <w:tcW w:w="4815" w:type="dxa"/>
+          </w:tcPr>
+          <w:p>
+            <w:pPr>
+              <w:spacing w:before="120" w:after="120" w:line="360" w:lineRule="auto"/>
+            </w:pPr>
+            <w:r>
+              <w:t xml:space="preserve">Xử  lý logic, thông báo, </w:t>
+            </w:r>
+            <w:r>
+              <w:t xml:space="preserve">lấy </w:t>
+            </w:r>
+            <w:r>
+              <w:t xml:space="preserve">dữ liệu cho view </w:t>
+            </w:r>
+            <w:r>
+              <w:t>Admin</w:t>
+            </w:r>
           </w:p>
         </w:tc>
       </w:tr>
       <w:tr>
         <w:tc>
           <w:tcPr>
-            <w:tcW w:w="4621" w:type="dxa"/>
-          </w:tcPr>
-          <w:p>
-            <w:pPr>
-              <w:spacing w:before="120" w:after="120" w:line="360" w:lineRule="auto"/>
-            </w:pPr>
-          </w:p>
-        </w:tc>
-        <w:tc>
-          <w:tcPr>
-            <w:tcW w:w="4622" w:type="dxa"/>
-          </w:tcPr>
-          <w:p>
-            <w:pPr>
-              <w:spacing w:before="120" w:after="120" w:line="360" w:lineRule="auto"/>
-            </w:pPr>
+            <w:tcW w:w="4428" w:type="dxa"/>
+          </w:tcPr>
+          <w:p>
+            <w:pPr>
+              <w:spacing w:before="120" w:after="120" w:line="360" w:lineRule="auto"/>
+            </w:pPr>
+            <w:r>
+              <w:t xml:space="preserve"> </w:t>
+            </w:r>
+            <w:r>
+              <w:t>authRoute</w:t>
+            </w:r>
+          </w:p>
+        </w:tc>
+        <w:tc>
+          <w:tcPr>
+            <w:tcW w:w="4815" w:type="dxa"/>
+          </w:tcPr>
+          <w:p>
+            <w:pPr>
+              <w:spacing w:before="120" w:after="120" w:line="360" w:lineRule="auto"/>
+            </w:pPr>
+            <w:r>
+              <w:t>Xử  lý logic</w:t>
+            </w:r>
+            <w:r>
+              <w:t xml:space="preserve"> đăng nhập, đăng ký, xác nhận OTP</w:t>
+            </w:r>
+            <w:r>
+              <w:t xml:space="preserve">, thông báo, </w:t>
+            </w:r>
+            <w:r>
+              <w:t xml:space="preserve">lấy </w:t>
+            </w:r>
+            <w:r>
+              <w:t xml:space="preserve">dữ liệu cho view </w:t>
+            </w:r>
+            <w:r>
+              <w:t>Authentication</w:t>
+            </w:r>
           </w:p>
         </w:tc>
       </w:tr>
       <w:tr>
         <w:tc>
           <w:tcPr>
-            <w:tcW w:w="4621" w:type="dxa"/>
-          </w:tcPr>
-          <w:p>
-            <w:pPr>
-              <w:spacing w:before="120" w:after="120" w:line="360" w:lineRule="auto"/>
-            </w:pPr>
-          </w:p>
-        </w:tc>
-        <w:tc>
-          <w:tcPr>
-            <w:tcW w:w="4622" w:type="dxa"/>
-          </w:tcPr>
-          <w:p>
-            <w:pPr>
-              <w:spacing w:before="120" w:after="120" w:line="360" w:lineRule="auto"/>
-            </w:pPr>
+            <w:tcW w:w="4428" w:type="dxa"/>
+          </w:tcPr>
+          <w:p>
+            <w:pPr>
+              <w:spacing w:before="120" w:after="120" w:line="360" w:lineRule="auto"/>
+            </w:pPr>
+            <w:r>
+              <w:t>homeRoute</w:t>
+            </w:r>
+          </w:p>
+        </w:tc>
+        <w:tc>
+          <w:tcPr>
+            <w:tcW w:w="4815" w:type="dxa"/>
+          </w:tcPr>
+          <w:p>
+            <w:pPr>
+              <w:spacing w:before="120" w:after="120" w:line="360" w:lineRule="auto"/>
+            </w:pPr>
+            <w:r>
+              <w:t xml:space="preserve">Xử  lý logic, </w:t>
+            </w:r>
+            <w:r>
+              <w:t xml:space="preserve">lấy </w:t>
+            </w:r>
+            <w:r>
+              <w:t xml:space="preserve">dữ liệu cho view </w:t>
+            </w:r>
+            <w:r>
+              <w:t>Home</w:t>
+            </w:r>
           </w:p>
         </w:tc>
       </w:tr>
       <w:tr>
         <w:tc>
           <w:tcPr>
-            <w:tcW w:w="4621" w:type="dxa"/>
-          </w:tcPr>
-          <w:p>
-            <w:pPr>
-              <w:spacing w:before="120" w:after="120" w:line="360" w:lineRule="auto"/>
-            </w:pPr>
-          </w:p>
-        </w:tc>
-        <w:tc>
-          <w:tcPr>
-            <w:tcW w:w="4622" w:type="dxa"/>
-          </w:tcPr>
-          <w:p>
-            <w:pPr>
-              <w:spacing w:before="120" w:after="120" w:line="360" w:lineRule="auto"/>
-            </w:pPr>
+            <w:tcW w:w="4428" w:type="dxa"/>
+          </w:tcPr>
+          <w:p>
+            <w:pPr>
+              <w:spacing w:before="120" w:after="120" w:line="360" w:lineRule="auto"/>
+            </w:pPr>
+            <w:r>
+              <w:t>profileRoute</w:t>
+            </w:r>
+          </w:p>
+        </w:tc>
+        <w:tc>
+          <w:tcPr>
+            <w:tcW w:w="4815" w:type="dxa"/>
+          </w:tcPr>
+          <w:p>
+            <w:pPr>
+              <w:spacing w:before="120" w:after="120" w:line="360" w:lineRule="auto"/>
+            </w:pPr>
+            <w:r>
+              <w:t xml:space="preserve">Xử  lý logic, lấy dữ liệu cho view </w:t>
+            </w:r>
+            <w:r>
+              <w:t>Profile</w:t>
+            </w:r>
           </w:p>
         </w:tc>
       </w:tr>
       <w:tr>
         <w:tc>
           <w:tcPr>
-            <w:tcW w:w="4621" w:type="dxa"/>
-          </w:tcPr>
-          <w:p>
-            <w:pPr>
-              <w:spacing w:before="120" w:after="120" w:line="360" w:lineRule="auto"/>
-            </w:pPr>
-          </w:p>
-        </w:tc>
-        <w:tc>
-          <w:tcPr>
-            <w:tcW w:w="4622" w:type="dxa"/>
-          </w:tcPr>
-          <w:p>
-            <w:pPr>
-              <w:spacing w:before="120" w:after="120" w:line="360" w:lineRule="auto"/>
-            </w:pPr>
+            <w:tcW w:w="4428" w:type="dxa"/>
+          </w:tcPr>
+          <w:p>
+            <w:pPr>
+              <w:spacing w:before="120" w:after="120" w:line="360" w:lineRule="auto"/>
+            </w:pPr>
+            <w:r>
+              <w:t>recipesRoute</w:t>
+            </w:r>
+          </w:p>
+        </w:tc>
+        <w:tc>
+          <w:tcPr>
+            <w:tcW w:w="4815" w:type="dxa"/>
+          </w:tcPr>
+          <w:p>
+            <w:pPr>
+              <w:spacing w:before="120" w:after="120" w:line="360" w:lineRule="auto"/>
+            </w:pPr>
+            <w:r>
+              <w:t xml:space="preserve">Xử  lý logic, thông báo, lấy dữ liệu cho view </w:t>
+            </w:r>
+            <w:r>
+              <w:t>Recipe</w:t>
+            </w:r>
+          </w:p>
+        </w:tc>
+      </w:tr>
+      <w:tr>
+        <w:tc>
+          <w:tcPr>
+            <w:tcW w:w="4428" w:type="dxa"/>
+          </w:tcPr>
+          <w:p>
+            <w:pPr>
+              <w:spacing w:before="120" w:after="120" w:line="360" w:lineRule="auto"/>
+            </w:pPr>
+            <w:r>
+              <w:t>searchRoute</w:t>
+            </w:r>
+          </w:p>
+        </w:tc>
+        <w:tc>
+          <w:tcPr>
+            <w:tcW w:w="4815" w:type="dxa"/>
+          </w:tcPr>
+          <w:p>
+            <w:pPr>
+              <w:spacing w:before="120" w:after="120" w:line="360" w:lineRule="auto"/>
+            </w:pPr>
+            <w:r>
+              <w:t xml:space="preserve">Xử  lý logic, lấy dữ liệu cho view </w:t>
+            </w:r>
+            <w:r>
+              <w:t>Search</w:t>
+            </w:r>
           </w:p>
         </w:tc>
       </w:tr>
@@ -3286,9 +3395,6 @@
     <w:p>
       <w:pPr>
         <w:spacing w:before="120" w:after="120" w:line="360" w:lineRule="auto"/>
-        <w:rPr>
-          <w:lang w:val="en-US"/>
-        </w:rPr>
       </w:pPr>
       <w:r>
         <w:rPr>
@@ -3296,6 +3402,179 @@
         </w:rPr>
         <w:t>2.3 Lớp Model (Service)</w:t>
       </w:r>
+      <w:r>
+        <w:t>:</w:t>
+      </w:r>
+    </w:p>
+    <w:tbl>
+      <w:tblPr>
+        <w:tblStyle w:val="TableGrid"/>
+        <w:tblW w:w="0" w:type="auto"/>
+        <w:tblLook w:val="04A0" w:firstRow="1" w:lastRow="0" w:firstColumn="1" w:lastColumn="0" w:noHBand="0" w:noVBand="1"/>
+      </w:tblPr>
+      <w:tblGrid>
+        <w:gridCol w:w="4428"/>
+        <w:gridCol w:w="4815"/>
+      </w:tblGrid>
+      <w:tr>
+        <w:tc>
+          <w:tcPr>
+            <w:tcW w:w="4428" w:type="dxa"/>
+          </w:tcPr>
+          <w:p>
+            <w:pPr>
+              <w:spacing w:before="120" w:after="120" w:line="360" w:lineRule="auto"/>
+            </w:pPr>
+            <w:r>
+              <w:t>Lớp đối tượng</w:t>
+            </w:r>
+          </w:p>
+        </w:tc>
+        <w:tc>
+          <w:tcPr>
+            <w:tcW w:w="4815" w:type="dxa"/>
+          </w:tcPr>
+          <w:p>
+            <w:pPr>
+              <w:spacing w:before="120" w:after="120" w:line="360" w:lineRule="auto"/>
+            </w:pPr>
+            <w:r>
+              <w:t>Diễn giải</w:t>
+            </w:r>
+          </w:p>
+        </w:tc>
+      </w:tr>
+      <w:tr>
+        <w:tc>
+          <w:tcPr>
+            <w:tcW w:w="4428" w:type="dxa"/>
+          </w:tcPr>
+          <w:p>
+            <w:pPr>
+              <w:spacing w:before="120" w:after="120" w:line="360" w:lineRule="auto"/>
+            </w:pPr>
+            <w:r>
+              <w:t>recipesService</w:t>
+            </w:r>
+          </w:p>
+        </w:tc>
+        <w:tc>
+          <w:tcPr>
+            <w:tcW w:w="4815" w:type="dxa"/>
+          </w:tcPr>
+          <w:p>
+            <w:pPr>
+              <w:spacing w:before="120" w:after="120" w:line="360" w:lineRule="auto"/>
+            </w:pPr>
+            <w:r>
+              <w:t>Truy vấn, thêm, xóa, sửa, đếm số lượng các recipe trên database</w:t>
+            </w:r>
+          </w:p>
+        </w:tc>
+      </w:tr>
+      <w:tr>
+        <w:tc>
+          <w:tcPr>
+            <w:tcW w:w="4428" w:type="dxa"/>
+          </w:tcPr>
+          <w:p>
+            <w:pPr>
+              <w:spacing w:before="120" w:after="120" w:line="360" w:lineRule="auto"/>
+            </w:pPr>
+            <w:r>
+              <w:t>userService</w:t>
+            </w:r>
+          </w:p>
+        </w:tc>
+        <w:tc>
+          <w:tcPr>
+            <w:tcW w:w="4815" w:type="dxa"/>
+          </w:tcPr>
+          <w:p>
+            <w:pPr>
+              <w:spacing w:before="120" w:after="120" w:line="360" w:lineRule="auto"/>
+            </w:pPr>
+            <w:r>
+              <w:t>Truy vấn, k</w:t>
+            </w:r>
+            <w:r>
+              <w:t>iểm tra, tạo tài khoản mới</w:t>
+            </w:r>
+            <w:r>
+              <w:t>, đếm số lượng user, ban user</w:t>
+            </w:r>
+          </w:p>
+        </w:tc>
+      </w:tr>
+      <w:tr>
+        <w:tc>
+          <w:tcPr>
+            <w:tcW w:w="4428" w:type="dxa"/>
+          </w:tcPr>
+          <w:p>
+            <w:pPr>
+              <w:spacing w:before="120" w:after="120" w:line="360" w:lineRule="auto"/>
+            </w:pPr>
+            <w:r>
+              <w:t>reportService</w:t>
+            </w:r>
+          </w:p>
+        </w:tc>
+        <w:tc>
+          <w:tcPr>
+            <w:tcW w:w="4815" w:type="dxa"/>
+          </w:tcPr>
+          <w:p>
+            <w:pPr>
+              <w:spacing w:before="120" w:after="120" w:line="360" w:lineRule="auto"/>
+            </w:pPr>
+            <w:r>
+              <w:t xml:space="preserve">Truy vấn, kiểm tra, thêm, xóa các report về </w:t>
+            </w:r>
+            <w:r>
+              <w:lastRenderedPageBreak/>
+              <w:t>user, report về comment, report về recipes</w:t>
+            </w:r>
+          </w:p>
+        </w:tc>
+      </w:tr>
+      <w:tr>
+        <w:tc>
+          <w:tcPr>
+            <w:tcW w:w="4428" w:type="dxa"/>
+          </w:tcPr>
+          <w:p>
+            <w:pPr>
+              <w:spacing w:before="120" w:after="120" w:line="360" w:lineRule="auto"/>
+            </w:pPr>
+            <w:r>
+              <w:lastRenderedPageBreak/>
+              <w:t>searchService</w:t>
+            </w:r>
+          </w:p>
+        </w:tc>
+        <w:tc>
+          <w:tcPr>
+            <w:tcW w:w="4815" w:type="dxa"/>
+          </w:tcPr>
+          <w:p>
+            <w:pPr>
+              <w:spacing w:before="120" w:after="120" w:line="360" w:lineRule="auto"/>
+            </w:pPr>
+            <w:r>
+              <w:t>Truy vấn tìm kiếm</w:t>
+            </w:r>
+            <w:r>
+              <w:t xml:space="preserve"> các recipes (full text search), thêm, xóa các kết quả tìm kiếm gần đây</w:t>
+            </w:r>
+          </w:p>
+        </w:tc>
+      </w:tr>
+    </w:tbl>
+    <w:p>
+      <w:pPr>
+        <w:spacing w:before="120" w:after="120" w:line="360" w:lineRule="auto"/>
+      </w:pPr>
     </w:p>
     <w:p>
       <w:pPr>

</xml_diff>